<commit_message>
update on use cases
</commit_message>
<xml_diff>
--- a/Documentation written by me/licenta finala/bucati/4 analiza si fundamentare teoretica/usecases/usecases list.docx
+++ b/Documentation written by me/licenta finala/bucati/4 analiza si fundamentare teoretica/usecases/usecases list.docx
@@ -283,8 +283,14 @@
           <w:ilvl w:val="0"/>
           <w:numId w:val="2"/>
         </w:numPr>
-      </w:pPr>
-      <w:r>
+        <w:rPr>
+          <w:strike/>
+        </w:rPr>
+      </w:pPr>
+      <w:r>
+        <w:rPr>
+          <w:strike/>
+        </w:rPr>
         <w:t>Managementul citatelor</w:t>
       </w:r>
     </w:p>
@@ -295,9 +301,15 @@
           <w:ilvl w:val="0"/>
           <w:numId w:val="2"/>
         </w:numPr>
-      </w:pPr>
-      <w:r>
-        <w:t>Selectarea unei probleme ca fiind problema de sah a zilei</w:t>
+        <w:rPr>
+          <w:strike/>
+        </w:rPr>
+      </w:pPr>
+      <w:r>
+        <w:rPr>
+          <w:strike/>
+        </w:rPr>
+        <w:t>Managementul problemelor de sah</w:t>
       </w:r>
     </w:p>
     <w:p>
@@ -307,9 +319,15 @@
           <w:ilvl w:val="0"/>
           <w:numId w:val="2"/>
         </w:numPr>
-      </w:pPr>
-      <w:r>
-        <w:t>Vizualizarea liste de utilizatori</w:t>
+        <w:rPr>
+          <w:strike/>
+        </w:rPr>
+      </w:pPr>
+      <w:r>
+        <w:rPr>
+          <w:strike/>
+        </w:rPr>
+        <w:t>Managementul utilizatorilor</w:t>
       </w:r>
     </w:p>
     <w:p>
@@ -319,21 +337,15 @@
           <w:ilvl w:val="0"/>
           <w:numId w:val="2"/>
         </w:numPr>
-      </w:pPr>
-      <w:r>
-        <w:t>Managementul utilizatorilor</w:t>
-      </w:r>
-    </w:p>
-    <w:p>
-      <w:pPr>
-        <w:pStyle w:val="ListParagraph"/>
-        <w:numPr>
-          <w:ilvl w:val="0"/>
-          <w:numId w:val="2"/>
-        </w:numPr>
-      </w:pPr>
-      <w:r>
-        <w:t>Vizualizarea liste de mesaje primite</w:t>
+        <w:rPr>
+          <w:strike/>
+        </w:rPr>
+      </w:pPr>
+      <w:r>
+        <w:rPr>
+          <w:strike/>
+        </w:rPr>
+        <w:t>Managementul mesajelor primite</w:t>
       </w:r>
       <w:bookmarkStart w:id="0" w:name="_GoBack"/>
       <w:bookmarkEnd w:id="0"/>

</xml_diff>